<commit_message>
Test: Výsledky pro smlouvy 9, 11, 12 po opravách
Testovací výsledky po kritických opravách:

SMLOUVA 9 (updated):
- 22 osob (bylo 25 - odstraněny 3 organizace)
- 91 tagů (bylo 89)
- EMAIL sekce: 10 e-mailů ✓
- Opraveno: "Na Příkopě 33, Praha 1" → [[ADDRESS_13]] ✓
- Odstraněno: Moravia Energy, Česká Finanční, Elektromobilita Hodnocení

SMLOUVA 11 (nová):
- 14 osob
- 56 tagů celkem
- Opraveno: "nám. Svobody 3, Brno" → [[ADDRESS_4]] ✓
- Podpora zkratek ulic funguje správně

SMLOUVA 12 (vstupní soubor):
- Přidán pro budoucí testování
- Známý problém: 294 odstavců, dlouhé zpracování
- Vyžaduje optimalizaci výkonu (TODO)

Všechny kritické GDPR úniky opraveny ✓
</commit_message>
<xml_diff>
--- a/smlouva9_anon.docx
+++ b/smlouva9_anon.docx
@@ -448,7 +448,7 @@
     </w:p>
     <w:p>
       <w:r>
-        <w:t xml:space="preserve">Banka: Komerční banka a.s., IČO: [[ICO_10]], Na Příkopě 33, Praha 1
+        <w:t xml:space="preserve">Banka: Komerční banka a.s., IČO: [[ICO_10]], [[ADDRESS_13]]
 Účet odesílatele: [[BANK_5]]
 Účet příjemce: [[BANK_6]]
 Variabilní symbol: 25062025
@@ -482,8 +482,8 @@
     </w:p>
     <w:p>
       <w:r>
-        <w:t xml:space="preserve">Pojišťovna: Česká pojišťovna a.s., IČO: [[ICO_12]], Spálená 75/16, Praha 1
-Klient: Mgr. [[PERSON_22]], nar. [[DATE_16]], RČ: [[BIRTH_ID_3]], bytem: [[ADDRESS_13]]
+        <w:t xml:space="preserve">Pojišťovna: Česká pojišťovna a.s., IČO: [[ICO_12]], [[ADDRESS_14]]
+Klient: Mgr. [[PERSON_22]], nar. [[DATE_16]], RČ: [[BIRTH_ID_3]], bytem: [[ADDRESS_15]]
 Produkt: Životní pojištění „Bez starostí“
 Číslo smlouvy: LZP-2025-4587
 Pojištěná částka: 2 000 000 Kč

</xml_diff>